<commit_message>
- Added status in edit appointment.
</commit_message>
<xml_diff>
--- a/002 - DOCUMENT/API Documentation/Olives/api_endpoints_appointment.docx
+++ b/002 - DOCUMENT/API Documentation/Olives/api_endpoints_appointment.docx
@@ -8794,6 +8794,230 @@
           </w:p>
         </w:tc>
       </w:tr>
+      <w:tr>
+        <w:tc>
+          <w:tcPr>
+            <w:tcW w:w="1562" w:type="dxa"/>
+            <w:shd w:val="clear" w:color="auto" w:fill="auto"/>
+            <w:vAlign w:val="center"/>
+          </w:tcPr>
+          <w:p>
+            <w:pPr>
+              <w:pStyle w:val="ListParagraph"/>
+              <w:ind w:left="0"/>
+              <w:jc w:val="center"/>
+              <w:rPr>
+                <w:rFonts w:ascii="Times New Roman" w:hAnsi="Times New Roman" w:cs="Times New Roman"/>
+                <w:color w:val="000000" w:themeColor="text1"/>
+                <w:sz w:val="20"/>
+                <w:szCs w:val="20"/>
+              </w:rPr>
+            </w:pPr>
+            <w:r>
+              <w:rPr>
+                <w:rFonts w:ascii="Times New Roman" w:hAnsi="Times New Roman" w:cs="Times New Roman"/>
+                <w:color w:val="000000" w:themeColor="text1"/>
+                <w:sz w:val="20"/>
+                <w:szCs w:val="20"/>
+              </w:rPr>
+              <w:t>BODY</w:t>
+            </w:r>
+          </w:p>
+        </w:tc>
+        <w:tc>
+          <w:tcPr>
+            <w:tcW w:w="1761" w:type="dxa"/>
+            <w:shd w:val="clear" w:color="auto" w:fill="auto"/>
+            <w:vAlign w:val="center"/>
+          </w:tcPr>
+          <w:p>
+            <w:pPr>
+              <w:pStyle w:val="ListParagraph"/>
+              <w:ind w:left="0"/>
+              <w:rPr>
+                <w:rFonts w:ascii="Times New Roman" w:hAnsi="Times New Roman" w:cs="Times New Roman"/>
+                <w:b/>
+                <w:color w:val="000000" w:themeColor="text1"/>
+                <w:sz w:val="20"/>
+                <w:szCs w:val="20"/>
+              </w:rPr>
+            </w:pPr>
+            <w:r>
+              <w:rPr>
+                <w:rFonts w:ascii="Times New Roman" w:hAnsi="Times New Roman" w:cs="Times New Roman"/>
+                <w:b/>
+                <w:color w:val="000000" w:themeColor="text1"/>
+                <w:sz w:val="20"/>
+                <w:szCs w:val="20"/>
+              </w:rPr>
+              <w:t>Status</w:t>
+            </w:r>
+          </w:p>
+        </w:tc>
+        <w:tc>
+          <w:tcPr>
+            <w:tcW w:w="1093" w:type="dxa"/>
+            <w:shd w:val="clear" w:color="auto" w:fill="auto"/>
+            <w:vAlign w:val="center"/>
+          </w:tcPr>
+          <w:p>
+            <w:pPr>
+              <w:pStyle w:val="ListParagraph"/>
+              <w:ind w:left="0"/>
+              <w:jc w:val="center"/>
+              <w:rPr>
+                <w:rFonts w:ascii="Times New Roman" w:hAnsi="Times New Roman" w:cs="Times New Roman"/>
+                <w:color w:val="000000" w:themeColor="text1"/>
+                <w:sz w:val="20"/>
+                <w:szCs w:val="20"/>
+              </w:rPr>
+            </w:pPr>
+            <w:r>
+              <w:rPr>
+                <w:rFonts w:ascii="Times New Roman" w:hAnsi="Times New Roman" w:cs="Times New Roman"/>
+                <w:color w:val="000000" w:themeColor="text1"/>
+                <w:sz w:val="20"/>
+                <w:szCs w:val="20"/>
+              </w:rPr>
+              <w:t>int</w:t>
+            </w:r>
+          </w:p>
+        </w:tc>
+        <w:tc>
+          <w:tcPr>
+            <w:tcW w:w="6499" w:type="dxa"/>
+            <w:shd w:val="clear" w:color="auto" w:fill="auto"/>
+          </w:tcPr>
+          <w:p>
+            <w:pPr>
+              <w:rPr>
+                <w:rFonts w:ascii="Times New Roman" w:hAnsi="Times New Roman" w:cs="Times New Roman"/>
+                <w:color w:val="000000" w:themeColor="text1"/>
+                <w:sz w:val="20"/>
+                <w:szCs w:val="20"/>
+              </w:rPr>
+            </w:pPr>
+            <w:r>
+              <w:rPr>
+                <w:rFonts w:ascii="Times New Roman" w:hAnsi="Times New Roman" w:cs="Times New Roman"/>
+                <w:color w:val="000000" w:themeColor="text1"/>
+                <w:sz w:val="20"/>
+                <w:szCs w:val="20"/>
+              </w:rPr>
+              <w:t>Status of appointment</w:t>
+            </w:r>
+            <w:r>
+              <w:rPr>
+                <w:rFonts w:ascii="Times New Roman" w:hAnsi="Times New Roman" w:cs="Times New Roman"/>
+                <w:color w:val="000000" w:themeColor="text1"/>
+                <w:sz w:val="20"/>
+                <w:szCs w:val="20"/>
+              </w:rPr>
+              <w:t>.</w:t>
+            </w:r>
+          </w:p>
+          <w:p>
+            <w:pPr>
+              <w:pStyle w:val="ListParagraph"/>
+              <w:numPr>
+                <w:ilvl w:val="0"/>
+                <w:numId w:val="4"/>
+              </w:numPr>
+              <w:rPr>
+                <w:rFonts w:ascii="Times New Roman" w:hAnsi="Times New Roman" w:cs="Times New Roman"/>
+                <w:color w:val="000000" w:themeColor="text1"/>
+                <w:sz w:val="20"/>
+                <w:szCs w:val="20"/>
+              </w:rPr>
+            </w:pPr>
+            <w:r>
+              <w:rPr>
+                <w:rFonts w:ascii="Times New Roman" w:hAnsi="Times New Roman" w:cs="Times New Roman"/>
+                <w:b/>
+                <w:color w:val="000000" w:themeColor="text1"/>
+                <w:sz w:val="20"/>
+                <w:szCs w:val="20"/>
+              </w:rPr>
+              <w:t>Optional.</w:t>
+            </w:r>
+          </w:p>
+          <w:p>
+            <w:pPr>
+              <w:pStyle w:val="ListParagraph"/>
+              <w:numPr>
+                <w:ilvl w:val="0"/>
+                <w:numId w:val="4"/>
+              </w:numPr>
+              <w:rPr>
+                <w:rFonts w:ascii="Times New Roman" w:hAnsi="Times New Roman" w:cs="Times New Roman"/>
+                <w:color w:val="000000" w:themeColor="text1"/>
+                <w:sz w:val="20"/>
+                <w:szCs w:val="20"/>
+              </w:rPr>
+            </w:pPr>
+            <w:r>
+              <w:rPr>
+                <w:rFonts w:ascii="Times New Roman" w:hAnsi="Times New Roman" w:cs="Times New Roman"/>
+                <w:b/>
+                <w:color w:val="000000" w:themeColor="text1"/>
+                <w:sz w:val="20"/>
+                <w:szCs w:val="20"/>
+              </w:rPr>
+              <w:t>0: Cancelled</w:t>
+            </w:r>
+          </w:p>
+          <w:p>
+            <w:pPr>
+              <w:pStyle w:val="ListParagraph"/>
+              <w:numPr>
+                <w:ilvl w:val="0"/>
+                <w:numId w:val="4"/>
+              </w:numPr>
+              <w:rPr>
+                <w:rFonts w:ascii="Times New Roman" w:hAnsi="Times New Roman" w:cs="Times New Roman"/>
+                <w:color w:val="000000" w:themeColor="text1"/>
+                <w:sz w:val="20"/>
+                <w:szCs w:val="20"/>
+              </w:rPr>
+            </w:pPr>
+            <w:r>
+              <w:rPr>
+                <w:rFonts w:ascii="Times New Roman" w:hAnsi="Times New Roman" w:cs="Times New Roman"/>
+                <w:b/>
+                <w:color w:val="000000" w:themeColor="text1"/>
+                <w:sz w:val="20"/>
+                <w:szCs w:val="20"/>
+              </w:rPr>
+              <w:t>2: Active</w:t>
+            </w:r>
+          </w:p>
+          <w:p>
+            <w:pPr>
+              <w:pStyle w:val="ListParagraph"/>
+              <w:numPr>
+                <w:ilvl w:val="0"/>
+                <w:numId w:val="4"/>
+              </w:numPr>
+              <w:rPr>
+                <w:rFonts w:ascii="Times New Roman" w:hAnsi="Times New Roman" w:cs="Times New Roman"/>
+                <w:color w:val="000000" w:themeColor="text1"/>
+                <w:sz w:val="20"/>
+                <w:szCs w:val="20"/>
+              </w:rPr>
+            </w:pPr>
+            <w:r>
+              <w:rPr>
+                <w:rFonts w:ascii="Times New Roman" w:hAnsi="Times New Roman" w:cs="Times New Roman"/>
+                <w:b/>
+                <w:color w:val="000000" w:themeColor="text1"/>
+                <w:sz w:val="20"/>
+                <w:szCs w:val="20"/>
+              </w:rPr>
+              <w:t>3: Done</w:t>
+            </w:r>
+          </w:p>
+        </w:tc>
+      </w:tr>
     </w:tbl>
     <w:p>
       <w:pPr>
@@ -9924,8 +10148,6 @@
               </w:rPr>
               <w:t>}</w:t>
             </w:r>
-            <w:bookmarkStart w:id="0" w:name="_GoBack"/>
-            <w:bookmarkEnd w:id="0"/>
           </w:p>
         </w:tc>
       </w:tr>
@@ -10201,7 +10423,17 @@
                 <w:sz w:val="20"/>
                 <w:szCs w:val="20"/>
               </w:rPr>
-              <w:t>No email or password contained in request header. Front-end should redirect user to login page.</w:t>
+              <w:t xml:space="preserve">No email or password contained in request header. </w:t>
+            </w:r>
+            <w:r>
+              <w:rPr>
+                <w:rFonts w:ascii="Times New Roman" w:hAnsi="Times New Roman" w:cs="Times New Roman"/>
+                <w:color w:val="000000" w:themeColor="text1"/>
+                <w:sz w:val="20"/>
+                <w:szCs w:val="20"/>
+              </w:rPr>
+              <w:lastRenderedPageBreak/>
+              <w:t>Front-end should redirect user to login page.</w:t>
             </w:r>
           </w:p>
         </w:tc>
@@ -10234,6 +10466,7 @@
                 <w:highlight w:val="white"/>
                 <w:lang w:val="vi-VN"/>
               </w:rPr>
+              <w:lastRenderedPageBreak/>
               <w:t>{</w:t>
             </w:r>
           </w:p>
@@ -10348,6 +10581,7 @@
                 <w:sz w:val="20"/>
                 <w:szCs w:val="20"/>
               </w:rPr>
+              <w:lastRenderedPageBreak/>
               <w:t>401</w:t>
             </w:r>
           </w:p>
@@ -10369,7 +10603,6 @@
                 <w:sz w:val="20"/>
                 <w:szCs w:val="20"/>
               </w:rPr>
-              <w:lastRenderedPageBreak/>
               <w:t>Account has been disabled.</w:t>
             </w:r>
           </w:p>
@@ -10403,7 +10636,6 @@
                 <w:highlight w:val="white"/>
                 <w:lang w:val="vi-VN"/>
               </w:rPr>
-              <w:lastRenderedPageBreak/>
               <w:t>{</w:t>
             </w:r>
           </w:p>
@@ -10430,7 +10662,6 @@
                 <w:highlight w:val="white"/>
                 <w:lang w:val="vi-VN"/>
               </w:rPr>
-              <w:lastRenderedPageBreak/>
               <w:t xml:space="preserve">  </w:t>
             </w:r>
             <w:r>
@@ -10544,7 +10775,6 @@
                 <w:sz w:val="20"/>
                 <w:szCs w:val="20"/>
               </w:rPr>
-              <w:lastRenderedPageBreak/>
               <w:t>401</w:t>
             </w:r>
           </w:p>
@@ -11544,36 +11774,8 @@
           <w:szCs w:val="28"/>
         </w:rPr>
       </w:pPr>
-    </w:p>
-    <w:p>
-      <w:pPr>
-        <w:rPr>
-          <w:rFonts w:ascii="Times New Roman" w:hAnsi="Times New Roman" w:cs="Times New Roman"/>
-          <w:color w:val="000000" w:themeColor="text1"/>
-          <w:sz w:val="28"/>
-          <w:szCs w:val="28"/>
-        </w:rPr>
-      </w:pPr>
-    </w:p>
-    <w:p>
-      <w:pPr>
-        <w:rPr>
-          <w:rFonts w:ascii="Times New Roman" w:hAnsi="Times New Roman" w:cs="Times New Roman"/>
-          <w:color w:val="000000" w:themeColor="text1"/>
-          <w:sz w:val="28"/>
-          <w:szCs w:val="28"/>
-        </w:rPr>
-      </w:pPr>
-    </w:p>
-    <w:p>
-      <w:pPr>
-        <w:rPr>
-          <w:rFonts w:ascii="Times New Roman" w:hAnsi="Times New Roman" w:cs="Times New Roman"/>
-          <w:color w:val="000000" w:themeColor="text1"/>
-          <w:sz w:val="28"/>
-          <w:szCs w:val="28"/>
-        </w:rPr>
-      </w:pPr>
+      <w:bookmarkStart w:id="0" w:name="_GoBack"/>
+      <w:bookmarkEnd w:id="0"/>
     </w:p>
     <w:p>
       <w:pPr>
@@ -12940,17 +13142,7 @@
                 <w:sz w:val="20"/>
                 <w:szCs w:val="20"/>
               </w:rPr>
-              <w:t>Year &gt; 1916</w:t>
-            </w:r>
-            <w:r>
-              <w:rPr>
-                <w:rFonts w:ascii="Times New Roman" w:hAnsi="Times New Roman" w:cs="Times New Roman"/>
-                <w:b/>
-                <w:color w:val="000000" w:themeColor="text1"/>
-                <w:sz w:val="20"/>
-                <w:szCs w:val="20"/>
-              </w:rPr>
-              <w:t>.</w:t>
+              <w:t>Year &gt; 1916.</w:t>
             </w:r>
           </w:p>
         </w:tc>

</xml_diff>

<commit_message>
- Update mode in filter function.
</commit_message>
<xml_diff>
--- a/002 - DOCUMENT/API Documentation/Olives/api_endpoints_appointment.docx
+++ b/002 - DOCUMENT/API Documentation/Olives/api_endpoints_appointment.docx
@@ -11774,8 +11774,6 @@
           <w:szCs w:val="28"/>
         </w:rPr>
       </w:pPr>
-      <w:bookmarkStart w:id="0" w:name="_GoBack"/>
-      <w:bookmarkEnd w:id="0"/>
     </w:p>
     <w:p>
       <w:pPr>
@@ -12639,6 +12637,33 @@
           </w:p>
           <w:p>
             <w:pPr>
+              <w:pStyle w:val="ListParagraph"/>
+              <w:numPr>
+                <w:ilvl w:val="0"/>
+                <w:numId w:val="4"/>
+              </w:numPr>
+              <w:rPr>
+                <w:rFonts w:ascii="Times New Roman" w:hAnsi="Times New Roman" w:cs="Times New Roman"/>
+                <w:color w:val="000000" w:themeColor="text1"/>
+                <w:sz w:val="20"/>
+                <w:szCs w:val="20"/>
+              </w:rPr>
+            </w:pPr>
+            <w:r>
+              <w:rPr>
+                <w:rFonts w:ascii="Times New Roman" w:hAnsi="Times New Roman" w:cs="Times New Roman"/>
+                <w:b/>
+                <w:color w:val="000000" w:themeColor="text1"/>
+                <w:sz w:val="20"/>
+                <w:szCs w:val="20"/>
+              </w:rPr>
+              <w:t>Null : Partner is not required, filter all appointment user takes part in.</w:t>
+            </w:r>
+            <w:bookmarkStart w:id="0" w:name="_GoBack"/>
+            <w:bookmarkEnd w:id="0"/>
+          </w:p>
+          <w:p>
+            <w:pPr>
               <w:rPr>
                 <w:rFonts w:ascii="Times New Roman" w:hAnsi="Times New Roman" w:cs="Times New Roman"/>
                 <w:color w:val="000000" w:themeColor="text1"/>
@@ -14791,6 +14816,7 @@
                 <w:sz w:val="20"/>
                 <w:szCs w:val="20"/>
               </w:rPr>
+              <w:lastRenderedPageBreak/>
               <w:t>Status</w:t>
             </w:r>
           </w:p>
@@ -14910,7 +14936,6 @@
                 <w:highlight w:val="white"/>
                 <w:lang w:val="vi-VN"/>
               </w:rPr>
-              <w:lastRenderedPageBreak/>
               <w:t xml:space="preserve">  </w:t>
             </w:r>
             <w:r>
@@ -15976,7 +16001,6 @@
                 <w:sz w:val="20"/>
                 <w:szCs w:val="20"/>
               </w:rPr>
-              <w:lastRenderedPageBreak/>
               <w:t>400</w:t>
             </w:r>
           </w:p>
@@ -17162,17 +17186,8 @@
                 <w:sz w:val="20"/>
                 <w:szCs w:val="20"/>
               </w:rPr>
-              <w:t xml:space="preserve">Dater is not a doctor or </w:t>
-            </w:r>
-            <w:r>
-              <w:rPr>
-                <w:rFonts w:ascii="Times New Roman" w:hAnsi="Times New Roman" w:cs="Times New Roman"/>
-                <w:color w:val="000000" w:themeColor="text1"/>
-                <w:sz w:val="20"/>
-                <w:szCs w:val="20"/>
-              </w:rPr>
               <w:lastRenderedPageBreak/>
-              <w:t>patient, therefore, appointment cannot be made.</w:t>
+              <w:t>Dater is not a doctor or patient, therefore, appointment cannot be made.</w:t>
             </w:r>
           </w:p>
         </w:tc>
@@ -17232,6 +17247,7 @@
                 <w:highlight w:val="white"/>
                 <w:lang w:val="vi-VN"/>
               </w:rPr>
+              <w:lastRenderedPageBreak/>
               <w:t xml:space="preserve">  </w:t>
             </w:r>
             <w:r>

</xml_diff>

<commit_message>
- Modify partner to Optional
</commit_message>
<xml_diff>
--- a/002 - DOCUMENT/API Documentation/Olives/api_endpoints_appointment.docx
+++ b/002 - DOCUMENT/API Documentation/Olives/api_endpoints_appointment.docx
@@ -12659,8 +12659,6 @@
               </w:rPr>
               <w:t>Null : Partner is not required, filter all appointment user takes part in.</w:t>
             </w:r>
-            <w:bookmarkStart w:id="0" w:name="_GoBack"/>
-            <w:bookmarkEnd w:id="0"/>
           </w:p>
           <w:p>
             <w:pPr>
@@ -12837,8 +12835,10 @@
                 <w:sz w:val="20"/>
                 <w:szCs w:val="20"/>
               </w:rPr>
-              <w:t>Required.</w:t>
-            </w:r>
+              <w:t>Optional.</w:t>
+            </w:r>
+            <w:bookmarkStart w:id="0" w:name="_GoBack"/>
+            <w:bookmarkEnd w:id="0"/>
           </w:p>
         </w:tc>
       </w:tr>

</xml_diff>